<commit_message>
fixed Indri issue in regression
</commit_message>
<xml_diff>
--- a/results/Results for Doc Paper.docx
+++ b/results/Results for Doc Paper.docx
@@ -58,6 +58,11 @@
       <w:r>
         <w:t>Wikipedia hits</w:t>
       </w:r>
+      <w:r>
+        <w:t xml:space="preserve"> @1%</w:t>
+      </w:r>
+      <w:bookmarkStart w:id="0" w:name="_GoBack"/>
+      <w:bookmarkEnd w:id="0"/>
     </w:p>
     <w:p>
       <w:pPr>
@@ -795,7 +800,7 @@
           <w:szCs w:val="20"/>
           <w:lang w:eastAsia="en-IE"/>
         </w:rPr>
-        <w:t>13</w:t>
+        <w:t>1</w:t>
       </w:r>
       <w:r>
         <w:rPr>
@@ -804,6 +809,15 @@
           <w:szCs w:val="20"/>
           <w:lang w:eastAsia="en-IE"/>
         </w:rPr>
+        <w:t>5</w:t>
+      </w:r>
+      <w:r>
+        <w:rPr>
+          <w:rFonts w:eastAsia="Times New Roman" w:cstheme="minorHAnsi"/>
+          <w:color w:val="000000"/>
+          <w:szCs w:val="20"/>
+          <w:lang w:eastAsia="en-IE"/>
+        </w:rPr>
         <w:t>,</w:t>
       </w:r>
       <w:r>
@@ -813,7 +827,16 @@
           <w:szCs w:val="20"/>
           <w:lang w:eastAsia="en-IE"/>
         </w:rPr>
-        <w:t xml:space="preserve"> 1698.386</w:t>
+        <w:t xml:space="preserve"> </w:t>
+      </w:r>
+      <w:r>
+        <w:rPr>
+          <w:rFonts w:eastAsia="Times New Roman" w:cstheme="minorHAnsi"/>
+          <w:color w:val="000000"/>
+          <w:szCs w:val="20"/>
+          <w:lang w:eastAsia="en-IE"/>
+        </w:rPr>
+        <w:t>1700.283</w:t>
       </w:r>
     </w:p>
     <w:p>
@@ -824,7 +847,7 @@
         <w:t xml:space="preserve">AIC diff = </w:t>
       </w:r>
       <w:r>
-        <w:t>9.475</w:t>
+        <w:t>11.372</w:t>
       </w:r>
     </w:p>
     <w:p>
@@ -856,7 +879,13 @@
         <w:spacing w:after="0" w:line="240" w:lineRule="auto"/>
       </w:pPr>
       <w:r>
-        <w:t>Only used 93 data points because of the negative difference value and the presence of NAs for number of Tweets</w:t>
+        <w:t>Only used 9</w:t>
+      </w:r>
+      <w:r>
+        <w:t>4</w:t>
+      </w:r>
+      <w:r>
+        <w:t xml:space="preserve"> data points because of the negative difference value and the presence of NAs for number of Tweets</w:t>
       </w:r>
     </w:p>
     <w:p>
@@ -883,7 +912,7 @@
         <w:t xml:space="preserve">Cox Snell </w:t>
       </w:r>
       <w:r>
-        <w:t>0.3661179</w:t>
+        <w:t>0.3720606</w:t>
       </w:r>
     </w:p>
     <w:p>
@@ -1029,7 +1058,27 @@
           <w:color w:val="000000"/>
           <w:bdr w:val="none" w:sz="0" w:space="0" w:color="auto" w:frame="1"/>
         </w:rPr>
-        <w:t>|(Intercept) | 3.4836393| 0.2012454| 17.310406|       0|</w:t>
+        <w:t>|(Intercept) | 3.4781652| 0.1980507</w:t>
+      </w:r>
+      <w:proofErr w:type="gramStart"/>
+      <w:r>
+        <w:rPr>
+          <w:rStyle w:val="gnkrckgcgsb"/>
+          <w:rFonts w:ascii="Lucida Console" w:hAnsi="Lucida Console"/>
+          <w:color w:val="000000"/>
+          <w:bdr w:val="none" w:sz="0" w:space="0" w:color="auto" w:frame="1"/>
+        </w:rPr>
+        <w:t>|  17</w:t>
+      </w:r>
+      <w:proofErr w:type="gramEnd"/>
+      <w:r>
+        <w:rPr>
+          <w:rStyle w:val="gnkrckgcgsb"/>
+          <w:rFonts w:ascii="Lucida Console" w:hAnsi="Lucida Console"/>
+          <w:color w:val="000000"/>
+          <w:bdr w:val="none" w:sz="0" w:space="0" w:color="auto" w:frame="1"/>
+        </w:rPr>
+        <w:t>.56199|       0|</w:t>
       </w:r>
     </w:p>
     <w:p>
@@ -1051,27 +1100,7 @@
           <w:color w:val="000000"/>
           <w:bdr w:val="none" w:sz="0" w:space="0" w:color="auto" w:frame="1"/>
         </w:rPr>
-        <w:t>|seconds     | 0.0051857| 0.0007454</w:t>
-      </w:r>
-      <w:proofErr w:type="gramStart"/>
-      <w:r>
-        <w:rPr>
-          <w:rStyle w:val="gnkrckgcgsb"/>
-          <w:rFonts w:ascii="Lucida Console" w:hAnsi="Lucida Console"/>
-          <w:color w:val="000000"/>
-          <w:bdr w:val="none" w:sz="0" w:space="0" w:color="auto" w:frame="1"/>
-        </w:rPr>
-        <w:t>|  6</w:t>
-      </w:r>
-      <w:proofErr w:type="gramEnd"/>
-      <w:r>
-        <w:rPr>
-          <w:rStyle w:val="gnkrckgcgsb"/>
-          <w:rFonts w:ascii="Lucida Console" w:hAnsi="Lucida Console"/>
-          <w:color w:val="000000"/>
-          <w:bdr w:val="none" w:sz="0" w:space="0" w:color="auto" w:frame="1"/>
-        </w:rPr>
-        <w:t>.957162|       0|</w:t>
+        <w:t>|seconds     | 0.0052027| 0.0007373|   7.05600|       0|</w:t>
       </w:r>
     </w:p>
     <w:p>
@@ -1080,12 +1109,43 @@
         <w:shd w:val="clear" w:color="auto" w:fill="FFFFFF"/>
         <w:wordWrap w:val="0"/>
         <w:rPr>
-          <w:rStyle w:val="gnkrckgcgsb"/>
-          <w:rFonts w:ascii="Lucida Console" w:hAnsi="Lucida Console"/>
-          <w:color w:val="000000"/>
-          <w:bdr w:val="none" w:sz="0" w:space="0" w:color="auto" w:frame="1"/>
-        </w:rPr>
-      </w:pPr>
+          <w:rFonts w:asciiTheme="minorHAnsi" w:hAnsiTheme="minorHAnsi" w:cstheme="minorHAnsi"/>
+          <w:color w:val="000000"/>
+          <w:sz w:val="22"/>
+        </w:rPr>
+      </w:pPr>
+      <w:r>
+        <w:rPr>
+          <w:rFonts w:asciiTheme="minorHAnsi" w:hAnsiTheme="minorHAnsi" w:cstheme="minorHAnsi"/>
+          <w:color w:val="000000"/>
+          <w:sz w:val="22"/>
+        </w:rPr>
+        <w:t xml:space="preserve">     </w:t>
+      </w:r>
+      <w:r>
+        <w:rPr>
+          <w:rFonts w:asciiTheme="minorHAnsi" w:hAnsiTheme="minorHAnsi" w:cstheme="minorHAnsi"/>
+          <w:color w:val="000000"/>
+          <w:sz w:val="22"/>
+        </w:rPr>
+        <w:tab/>
+      </w:r>
+      <w:r>
+        <w:rPr>
+          <w:rFonts w:asciiTheme="minorHAnsi" w:hAnsiTheme="minorHAnsi" w:cstheme="minorHAnsi"/>
+          <w:color w:val="000000"/>
+          <w:sz w:val="22"/>
+        </w:rPr>
+        <w:tab/>
+      </w:r>
+      <w:r>
+        <w:rPr>
+          <w:rFonts w:asciiTheme="minorHAnsi" w:hAnsiTheme="minorHAnsi" w:cstheme="minorHAnsi"/>
+          <w:color w:val="000000"/>
+          <w:sz w:val="22"/>
+        </w:rPr>
+        <w:t xml:space="preserve"> df      AIC</w:t>
+      </w:r>
     </w:p>
     <w:p>
       <w:pPr>
@@ -1098,20 +1158,40 @@
           <w:sz w:val="22"/>
         </w:rPr>
       </w:pPr>
+      <w:proofErr w:type="spellStart"/>
       <w:r>
         <w:rPr>
           <w:rFonts w:asciiTheme="minorHAnsi" w:hAnsiTheme="minorHAnsi" w:cstheme="minorHAnsi"/>
           <w:color w:val="000000"/>
           <w:sz w:val="22"/>
         </w:rPr>
-        <w:t xml:space="preserve">     </w:t>
-      </w:r>
+        <w:t>m.</w:t>
+      </w:r>
+      <w:proofErr w:type="gramStart"/>
       <w:r>
         <w:rPr>
           <w:rFonts w:asciiTheme="minorHAnsi" w:hAnsiTheme="minorHAnsi" w:cstheme="minorHAnsi"/>
           <w:color w:val="000000"/>
           <w:sz w:val="22"/>
         </w:rPr>
+        <w:t>NB.twitter</w:t>
+      </w:r>
+      <w:proofErr w:type="spellEnd"/>
+      <w:proofErr w:type="gramEnd"/>
+      <w:r>
+        <w:rPr>
+          <w:rFonts w:asciiTheme="minorHAnsi" w:hAnsiTheme="minorHAnsi" w:cstheme="minorHAnsi"/>
+          <w:color w:val="000000"/>
+          <w:sz w:val="22"/>
+        </w:rPr>
+        <w:t xml:space="preserve">       </w:t>
+      </w:r>
+      <w:r>
+        <w:rPr>
+          <w:rFonts w:asciiTheme="minorHAnsi" w:hAnsiTheme="minorHAnsi" w:cstheme="minorHAnsi"/>
+          <w:color w:val="000000"/>
+          <w:sz w:val="22"/>
+        </w:rPr>
         <w:tab/>
       </w:r>
       <w:r>
@@ -1120,7 +1200,7 @@
           <w:color w:val="000000"/>
           <w:sz w:val="22"/>
         </w:rPr>
-        <w:tab/>
+        <w:t>3</w:t>
       </w:r>
       <w:r>
         <w:rPr>
@@ -1128,7 +1208,39 @@
           <w:color w:val="000000"/>
           <w:sz w:val="22"/>
         </w:rPr>
-        <w:t xml:space="preserve"> df      AIC</w:t>
+        <w:t>,</w:t>
+      </w:r>
+      <w:r>
+        <w:rPr>
+          <w:rFonts w:asciiTheme="minorHAnsi" w:hAnsiTheme="minorHAnsi" w:cstheme="minorHAnsi"/>
+          <w:color w:val="000000"/>
+          <w:sz w:val="22"/>
+        </w:rPr>
+        <w:t xml:space="preserve"> 10</w:t>
+      </w:r>
+      <w:r>
+        <w:rPr>
+          <w:rFonts w:asciiTheme="minorHAnsi" w:hAnsiTheme="minorHAnsi" w:cstheme="minorHAnsi"/>
+          <w:color w:val="000000"/>
+          <w:sz w:val="22"/>
+        </w:rPr>
+        <w:t>45</w:t>
+      </w:r>
+      <w:r>
+        <w:rPr>
+          <w:rFonts w:asciiTheme="minorHAnsi" w:hAnsiTheme="minorHAnsi" w:cstheme="minorHAnsi"/>
+          <w:color w:val="000000"/>
+          <w:sz w:val="22"/>
+        </w:rPr>
+        <w:t>.</w:t>
+      </w:r>
+      <w:r>
+        <w:rPr>
+          <w:rFonts w:asciiTheme="minorHAnsi" w:hAnsiTheme="minorHAnsi" w:cstheme="minorHAnsi"/>
+          <w:color w:val="000000"/>
+          <w:sz w:val="22"/>
+        </w:rPr>
+        <w:t>998</w:t>
       </w:r>
     </w:p>
     <w:p>
@@ -1149,7 +1261,7 @@
           <w:color w:val="000000"/>
           <w:sz w:val="22"/>
         </w:rPr>
-        <w:t>m.</w:t>
+        <w:t>mult.m.</w:t>
       </w:r>
       <w:proofErr w:type="gramStart"/>
       <w:r>
@@ -1168,7 +1280,7 @@
           <w:color w:val="000000"/>
           <w:sz w:val="22"/>
         </w:rPr>
-        <w:t xml:space="preserve">       </w:t>
+        <w:t xml:space="preserve"> </w:t>
       </w:r>
       <w:r>
         <w:rPr>
@@ -1184,7 +1296,7 @@
           <w:color w:val="000000"/>
           <w:sz w:val="22"/>
         </w:rPr>
-        <w:t>3</w:t>
+        <w:t>1</w:t>
       </w:r>
       <w:r>
         <w:rPr>
@@ -1192,6 +1304,14 @@
           <w:color w:val="000000"/>
           <w:sz w:val="22"/>
         </w:rPr>
+        <w:t>4</w:t>
+      </w:r>
+      <w:r>
+        <w:rPr>
+          <w:rFonts w:asciiTheme="minorHAnsi" w:hAnsiTheme="minorHAnsi" w:cstheme="minorHAnsi"/>
+          <w:color w:val="000000"/>
+          <w:sz w:val="22"/>
+        </w:rPr>
         <w:t>,</w:t>
       </w:r>
       <w:r>
@@ -1200,79 +1320,15 @@
           <w:color w:val="000000"/>
           <w:sz w:val="22"/>
         </w:rPr>
-        <w:t xml:space="preserve"> 1036.601</w:t>
-      </w:r>
-    </w:p>
-    <w:p>
-      <w:pPr>
-        <w:pStyle w:val="HTMLPreformatted"/>
-        <w:shd w:val="clear" w:color="auto" w:fill="FFFFFF"/>
-        <w:wordWrap w:val="0"/>
+        <w:t xml:space="preserve"> </w:t>
+      </w:r>
+      <w:r>
         <w:rPr>
           <w:rFonts w:asciiTheme="minorHAnsi" w:hAnsiTheme="minorHAnsi" w:cstheme="minorHAnsi"/>
           <w:color w:val="000000"/>
           <w:sz w:val="22"/>
         </w:rPr>
-      </w:pPr>
-      <w:proofErr w:type="spellStart"/>
-      <w:r>
-        <w:rPr>
-          <w:rFonts w:asciiTheme="minorHAnsi" w:hAnsiTheme="minorHAnsi" w:cstheme="minorHAnsi"/>
-          <w:color w:val="000000"/>
-          <w:sz w:val="22"/>
-        </w:rPr>
-        <w:t>mult.m.</w:t>
-      </w:r>
-      <w:proofErr w:type="gramStart"/>
-      <w:r>
-        <w:rPr>
-          <w:rFonts w:asciiTheme="minorHAnsi" w:hAnsiTheme="minorHAnsi" w:cstheme="minorHAnsi"/>
-          <w:color w:val="000000"/>
-          <w:sz w:val="22"/>
-        </w:rPr>
-        <w:t>NB.twitter</w:t>
-      </w:r>
-      <w:proofErr w:type="spellEnd"/>
-      <w:proofErr w:type="gramEnd"/>
-      <w:r>
-        <w:rPr>
-          <w:rFonts w:asciiTheme="minorHAnsi" w:hAnsiTheme="minorHAnsi" w:cstheme="minorHAnsi"/>
-          <w:color w:val="000000"/>
-          <w:sz w:val="22"/>
-        </w:rPr>
-        <w:t xml:space="preserve"> </w:t>
-      </w:r>
-      <w:r>
-        <w:rPr>
-          <w:rFonts w:asciiTheme="minorHAnsi" w:hAnsiTheme="minorHAnsi" w:cstheme="minorHAnsi"/>
-          <w:color w:val="000000"/>
-          <w:sz w:val="22"/>
-        </w:rPr>
-        <w:tab/>
-      </w:r>
-      <w:r>
-        <w:rPr>
-          <w:rFonts w:asciiTheme="minorHAnsi" w:hAnsiTheme="minorHAnsi" w:cstheme="minorHAnsi"/>
-          <w:color w:val="000000"/>
-          <w:sz w:val="22"/>
-        </w:rPr>
-        <w:t>12</w:t>
-      </w:r>
-      <w:r>
-        <w:rPr>
-          <w:rFonts w:asciiTheme="minorHAnsi" w:hAnsiTheme="minorHAnsi" w:cstheme="minorHAnsi"/>
-          <w:color w:val="000000"/>
-          <w:sz w:val="22"/>
-        </w:rPr>
-        <w:t>,</w:t>
-      </w:r>
-      <w:r>
-        <w:rPr>
-          <w:rFonts w:asciiTheme="minorHAnsi" w:hAnsiTheme="minorHAnsi" w:cstheme="minorHAnsi"/>
-          <w:color w:val="000000"/>
-          <w:sz w:val="22"/>
-        </w:rPr>
-        <w:t xml:space="preserve"> 1045.513</w:t>
+        <w:t>1057.820</w:t>
       </w:r>
     </w:p>
     <w:p>
@@ -1295,7 +1351,7 @@
           <w:color w:val="000000"/>
           <w:bdr w:val="none" w:sz="0" w:space="0" w:color="auto" w:frame="1"/>
         </w:rPr>
-        <w:t>8.912</w:t>
+        <w:t>11.822</w:t>
       </w:r>
     </w:p>
     <w:p>
@@ -1490,8 +1546,6 @@
       <w:r>
         <w:t>19/43 = 44%</w:t>
       </w:r>
-      <w:bookmarkStart w:id="0" w:name="_GoBack"/>
-      <w:bookmarkEnd w:id="0"/>
     </w:p>
     <w:p>
       <w:pPr>
@@ -1566,6 +1620,7 @@
       </w:pPr>
       <w:proofErr w:type="spellStart"/>
       <w:r>
+        <w:lastRenderedPageBreak/>
         <w:t>Arkive</w:t>
       </w:r>
       <w:proofErr w:type="spellEnd"/>
@@ -1869,7 +1924,7 @@
       </w:pPr>
     </w:pPrDefault>
   </w:docDefaults>
-  <w:latentStyles w:defLockedState="0" w:defUIPriority="99" w:defSemiHidden="0" w:defUnhideWhenUsed="0" w:defQFormat="0" w:count="375">
+  <w:latentStyles w:defLockedState="0" w:defUIPriority="99" w:defSemiHidden="0" w:defUnhideWhenUsed="0" w:defQFormat="0" w:count="376">
     <w:lsdException w:name="Normal" w:uiPriority="0" w:qFormat="1"/>
     <w:lsdException w:name="heading 1" w:uiPriority="9" w:qFormat="1"/>
     <w:lsdException w:name="heading 2" w:semiHidden="1" w:uiPriority="9" w:unhideWhenUsed="1" w:qFormat="1"/>
@@ -1975,7 +2030,6 @@
     <w:lsdException w:name="HTML Sample" w:semiHidden="1" w:unhideWhenUsed="1"/>
     <w:lsdException w:name="HTML Typewriter" w:semiHidden="1" w:unhideWhenUsed="1"/>
     <w:lsdException w:name="HTML Variable" w:semiHidden="1" w:unhideWhenUsed="1"/>
-    <w:lsdException w:name="Normal Table" w:semiHidden="1" w:unhideWhenUsed="1"/>
     <w:lsdException w:name="annotation subject" w:semiHidden="1" w:unhideWhenUsed="1"/>
     <w:lsdException w:name="No List" w:semiHidden="1" w:unhideWhenUsed="1"/>
     <w:lsdException w:name="Outline List 1" w:semiHidden="1" w:unhideWhenUsed="1"/>
@@ -2022,10 +2076,8 @@
     <w:lsdException w:name="Table Subtle 2" w:semiHidden="1" w:unhideWhenUsed="1"/>
     <w:lsdException w:name="Table Web 1" w:semiHidden="1" w:unhideWhenUsed="1"/>
     <w:lsdException w:name="Table Web 2" w:semiHidden="1" w:unhideWhenUsed="1"/>
-    <w:lsdException w:name="Table Web 3" w:semiHidden="1" w:unhideWhenUsed="1"/>
     <w:lsdException w:name="Balloon Text" w:semiHidden="1" w:unhideWhenUsed="1"/>
     <w:lsdException w:name="Table Grid" w:uiPriority="39"/>
-    <w:lsdException w:name="Table Theme" w:semiHidden="1" w:unhideWhenUsed="1"/>
     <w:lsdException w:name="Placeholder Text" w:semiHidden="1"/>
     <w:lsdException w:name="No Spacing" w:uiPriority="1" w:qFormat="1"/>
     <w:lsdException w:name="Light Shading" w:uiPriority="60"/>
@@ -2245,6 +2297,7 @@
     <w:lsdException w:name="Smart Hyperlink" w:semiHidden="1" w:unhideWhenUsed="1"/>
     <w:lsdException w:name="Hashtag" w:semiHidden="1" w:unhideWhenUsed="1"/>
     <w:lsdException w:name="Unresolved Mention" w:semiHidden="1" w:unhideWhenUsed="1"/>
+    <w:lsdException w:name="Smart Link" w:semiHidden="1" w:unhideWhenUsed="1"/>
   </w:latentStyles>
   <w:style w:type="paragraph" w:default="1" w:styleId="Normal">
     <w:name w:val="Normal"/>

</xml_diff>